<commit_message>
Primer cambio del documento
</commit_message>
<xml_diff>
--- a/DocumentoSeguimiento.docx
+++ b/DocumentoSeguimiento.docx
@@ -3,8 +3,29 @@
 <w:document xmlns:wpc="http://schemas.microsoft.com/office/word/2010/wordprocessingCanvas" xmlns:cx="http://schemas.microsoft.com/office/drawing/2014/chartex" xmlns:cx1="http://schemas.microsoft.com/office/drawing/2015/9/8/chartex" xmlns:cx2="http://schemas.microsoft.com/office/drawing/2015/10/21/chartex" xmlns:cx3="http://schemas.microsoft.com/office/drawing/2016/5/9/chartex" xmlns:cx4="http://schemas.microsoft.com/office/drawing/2016/5/10/chartex" xmlns:cx5="http://schemas.microsoft.com/office/drawing/2016/5/11/chartex" xmlns:cx6="http://schemas.microsoft.com/office/drawing/2016/5/12/chartex" xmlns:cx7="http://schemas.microsoft.com/office/drawing/2016/5/13/chartex" xmlns:cx8="http://schemas.microsoft.com/office/drawing/2016/5/14/chartex" xmlns:mc="http://schemas.openxmlformats.org/markup-compatibility/2006" xmlns:aink="http://schemas.microsoft.com/office/drawing/2016/ink" xmlns:am3d="http://schemas.microsoft.com/office/drawing/2017/model3d" xmlns:o="urn:schemas-microsoft-com:office:office" xmlns:r="http://schemas.openxmlformats.org/officeDocument/2006/relationships" xmlns:m="http://schemas.openxmlformats.org/officeDocument/2006/math" xmlns:v="urn:schemas-microsoft-com:vml" xmlns:wp14="http://schemas.microsoft.com/office/word/2010/wordprocessingDrawing" xmlns:wp="http://schemas.openxmlformats.org/drawingml/2006/wordprocessingDrawing" xmlns:w10="urn:schemas-microsoft-com:office:word" xmlns:w="http://schemas.openxmlformats.org/wordprocessingml/2006/main" xmlns:w14="http://schemas.microsoft.com/office/word/2010/wordml" xmlns:w15="http://schemas.microsoft.com/office/word/2012/wordml" xmlns:w16cex="http://schemas.microsoft.com/office/word/2018/wordml/cex" xmlns:w16cid="http://schemas.microsoft.com/office/word/2016/wordml/cid" xmlns:w16="http://schemas.microsoft.com/office/word/2018/wordml" xmlns:w16se="http://schemas.microsoft.com/office/word/2015/wordml/symex" xmlns:wpg="http://schemas.microsoft.com/office/word/2010/wordprocessingGroup" xmlns:wpi="http://schemas.microsoft.com/office/word/2010/wordprocessingInk" xmlns:wne="http://schemas.microsoft.com/office/word/2006/wordml" xmlns:wps="http://schemas.microsoft.com/office/word/2010/wordprocessingShape" mc:Ignorable="w14 w15 w16se w16cid w16 w16cex wp14">
   <w:body>
     <w:p>
+      <w:pPr>
+        <w:rPr>
+          <w:b/>
+          <w:bCs/>
+        </w:rPr>
+      </w:pPr>
       <w:r>
-        <w:t>Documento</w:t>
+        <w:rPr>
+          <w:b/>
+          <w:bCs/>
+        </w:rPr>
+        <w:t>Archivo</w:t>
+      </w:r>
+    </w:p>
+    <w:p/>
+    <w:p>
+      <w:r>
+        <w:t>Nombre: Carlos Alfredo Pinto Hernández</w:t>
+      </w:r>
+    </w:p>
+    <w:p>
+      <w:r>
+        <w:t>Archivo de prueba</w:t>
       </w:r>
     </w:p>
     <w:sectPr>

</xml_diff>

<commit_message>
Instrucciones paso a paso con tarjetas
</commit_message>
<xml_diff>
--- a/DocumentoSeguimiento.docx
+++ b/DocumentoSeguimiento.docx
@@ -34,12 +34,11 @@
         <w:rPr>
           <w:noProof/>
         </w:rPr>
-        <w:lastRenderedPageBreak/>
         <w:drawing>
-          <wp:inline distT="0" distB="0" distL="0" distR="0" wp14:anchorId="3D089F53" wp14:editId="1E442466">
-            <wp:extent cx="5612130" cy="7482840"/>
-            <wp:effectExtent l="0" t="0" r="7620" b="3810"/>
-            <wp:docPr id="1" name="Imagen 1"/>
+          <wp:inline distT="0" distB="0" distL="0" distR="0" wp14:anchorId="3D089F53" wp14:editId="2EEA1E79">
+            <wp:extent cx="3276124" cy="4368165"/>
+            <wp:effectExtent l="0" t="0" r="635" b="0"/>
+            <wp:docPr id="1" name="Imagen 1" descr="Imagen que contiene Texto&#10;&#10;Descripción generada automáticamente"/>
             <wp:cNvGraphicFramePr>
               <a:graphicFrameLocks xmlns:a="http://schemas.openxmlformats.org/drawingml/2006/main" noChangeAspect="1"/>
             </wp:cNvGraphicFramePr>
@@ -47,11 +46,11 @@
               <a:graphicData uri="http://schemas.openxmlformats.org/drawingml/2006/picture">
                 <pic:pic xmlns:pic="http://schemas.openxmlformats.org/drawingml/2006/picture">
                   <pic:nvPicPr>
-                    <pic:cNvPr id="1" name="Imagen 1"/>
+                    <pic:cNvPr id="1" name="Imagen 1" descr="Imagen que contiene Texto&#10;&#10;Descripción generada automáticamente"/>
                     <pic:cNvPicPr/>
                   </pic:nvPicPr>
                   <pic:blipFill>
-                    <a:blip r:embed="rId4" cstate="print">
+                    <a:blip r:embed="rId5" cstate="print">
                       <a:extLst>
                         <a:ext uri="{28A0092B-C50C-407E-A947-70E740481C1C}">
                           <a14:useLocalDpi xmlns:a14="http://schemas.microsoft.com/office/drawing/2010/main" val="0"/>
@@ -65,7 +64,7 @@
                   <pic:spPr>
                     <a:xfrm>
                       <a:off x="0" y="0"/>
-                      <a:ext cx="5612130" cy="7482840"/>
+                      <a:ext cx="3276442" cy="4368589"/>
                     </a:xfrm>
                     <a:prstGeom prst="rect">
                       <a:avLst/>
@@ -78,6 +77,59 @@
         </w:drawing>
       </w:r>
     </w:p>
+    <w:p>
+      <w:r>
+        <w:t>Pasos</w:t>
+      </w:r>
+    </w:p>
+    <w:p>
+      <w:pPr>
+        <w:pStyle w:val="Prrafodelista"/>
+        <w:numPr>
+          <w:ilvl w:val="0"/>
+          <w:numId w:val="1"/>
+        </w:numPr>
+      </w:pPr>
+      <w:r>
+        <w:t>Primero se retira la hoja y se inserta a hoja deslizando por debajo de las tarjetas</w:t>
+      </w:r>
+    </w:p>
+    <w:p>
+      <w:pPr>
+        <w:pStyle w:val="Prrafodelista"/>
+        <w:numPr>
+          <w:ilvl w:val="0"/>
+          <w:numId w:val="1"/>
+        </w:numPr>
+      </w:pPr>
+      <w:r>
+        <w:t>Se toman las dos tarjetas por el lado largo juntas</w:t>
+      </w:r>
+    </w:p>
+    <w:p>
+      <w:pPr>
+        <w:pStyle w:val="Prrafodelista"/>
+        <w:numPr>
+          <w:ilvl w:val="0"/>
+          <w:numId w:val="1"/>
+        </w:numPr>
+      </w:pPr>
+      <w:r>
+        <w:t>Luego se introduce un dedo entre ellas hasta llegar una posición intermedia</w:t>
+      </w:r>
+    </w:p>
+    <w:p>
+      <w:pPr>
+        <w:pStyle w:val="Prrafodelista"/>
+        <w:numPr>
+          <w:ilvl w:val="0"/>
+          <w:numId w:val="1"/>
+        </w:numPr>
+      </w:pPr>
+      <w:r>
+        <w:t>Se verifica que queden puestas sin ayuda</w:t>
+      </w:r>
+    </w:p>
     <w:sectPr>
       <w:pgSz w:w="12240" w:h="15840"/>
       <w:pgMar w:top="1417" w:right="1701" w:bottom="1417" w:left="1701" w:header="708" w:footer="708" w:gutter="0"/>
@@ -86,6 +138,103 @@
     </w:sectPr>
   </w:body>
 </w:document>
+</file>
+
+<file path=word/numbering.xml><?xml version="1.0" encoding="utf-8"?>
+<w:numbering xmlns:wpc="http://schemas.microsoft.com/office/word/2010/wordprocessingCanvas" xmlns:cx="http://schemas.microsoft.com/office/drawing/2014/chartex" xmlns:cx1="http://schemas.microsoft.com/office/drawing/2015/9/8/chartex" xmlns:cx2="http://schemas.microsoft.com/office/drawing/2015/10/21/chartex" xmlns:cx3="http://schemas.microsoft.com/office/drawing/2016/5/9/chartex" xmlns:cx4="http://schemas.microsoft.com/office/drawing/2016/5/10/chartex" xmlns:cx5="http://schemas.microsoft.com/office/drawing/2016/5/11/chartex" xmlns:cx6="http://schemas.microsoft.com/office/drawing/2016/5/12/chartex" xmlns:cx7="http://schemas.microsoft.com/office/drawing/2016/5/13/chartex" xmlns:cx8="http://schemas.microsoft.com/office/drawing/2016/5/14/chartex" xmlns:mc="http://schemas.openxmlformats.org/markup-compatibility/2006" xmlns:aink="http://schemas.microsoft.com/office/drawing/2016/ink" xmlns:am3d="http://schemas.microsoft.com/office/drawing/2017/model3d" xmlns:o="urn:schemas-microsoft-com:office:office" xmlns:r="http://schemas.openxmlformats.org/officeDocument/2006/relationships" xmlns:m="http://schemas.openxmlformats.org/officeDocument/2006/math" xmlns:v="urn:schemas-microsoft-com:vml" xmlns:wp14="http://schemas.microsoft.com/office/word/2010/wordprocessingDrawing" xmlns:wp="http://schemas.openxmlformats.org/drawingml/2006/wordprocessingDrawing" xmlns:w10="urn:schemas-microsoft-com:office:word" xmlns:w="http://schemas.openxmlformats.org/wordprocessingml/2006/main" xmlns:w14="http://schemas.microsoft.com/office/word/2010/wordml" xmlns:w15="http://schemas.microsoft.com/office/word/2012/wordml" xmlns:w16cex="http://schemas.microsoft.com/office/word/2018/wordml/cex" xmlns:w16cid="http://schemas.microsoft.com/office/word/2016/wordml/cid" xmlns:w16="http://schemas.microsoft.com/office/word/2018/wordml" xmlns:w16se="http://schemas.microsoft.com/office/word/2015/wordml/symex" xmlns:wpg="http://schemas.microsoft.com/office/word/2010/wordprocessingGroup" xmlns:wpi="http://schemas.microsoft.com/office/word/2010/wordprocessingInk" xmlns:wne="http://schemas.microsoft.com/office/word/2006/wordml" xmlns:wps="http://schemas.microsoft.com/office/word/2010/wordprocessingShape" mc:Ignorable="w14 w15 w16se w16cid w16 w16cex wp14">
+  <w:abstractNum w:abstractNumId="0" w15:restartNumberingAfterBreak="0">
+    <w:nsid w:val="1E61372B"/>
+    <w:multiLevelType w:val="hybridMultilevel"/>
+    <w:tmpl w:val="3DD2007A"/>
+    <w:lvl w:ilvl="0" w:tplc="240A000F">
+      <w:start w:val="1"/>
+      <w:numFmt w:val="decimal"/>
+      <w:lvlText w:val="%1."/>
+      <w:lvlJc w:val="left"/>
+      <w:pPr>
+        <w:ind w:left="720" w:hanging="360"/>
+      </w:pPr>
+      <w:rPr>
+        <w:rFonts w:hint="default"/>
+      </w:rPr>
+    </w:lvl>
+    <w:lvl w:ilvl="1" w:tplc="240A0019" w:tentative="1">
+      <w:start w:val="1"/>
+      <w:numFmt w:val="lowerLetter"/>
+      <w:lvlText w:val="%2."/>
+      <w:lvlJc w:val="left"/>
+      <w:pPr>
+        <w:ind w:left="1440" w:hanging="360"/>
+      </w:pPr>
+    </w:lvl>
+    <w:lvl w:ilvl="2" w:tplc="240A001B" w:tentative="1">
+      <w:start w:val="1"/>
+      <w:numFmt w:val="lowerRoman"/>
+      <w:lvlText w:val="%3."/>
+      <w:lvlJc w:val="right"/>
+      <w:pPr>
+        <w:ind w:left="2160" w:hanging="180"/>
+      </w:pPr>
+    </w:lvl>
+    <w:lvl w:ilvl="3" w:tplc="240A000F" w:tentative="1">
+      <w:start w:val="1"/>
+      <w:numFmt w:val="decimal"/>
+      <w:lvlText w:val="%4."/>
+      <w:lvlJc w:val="left"/>
+      <w:pPr>
+        <w:ind w:left="2880" w:hanging="360"/>
+      </w:pPr>
+    </w:lvl>
+    <w:lvl w:ilvl="4" w:tplc="240A0019" w:tentative="1">
+      <w:start w:val="1"/>
+      <w:numFmt w:val="lowerLetter"/>
+      <w:lvlText w:val="%5."/>
+      <w:lvlJc w:val="left"/>
+      <w:pPr>
+        <w:ind w:left="3600" w:hanging="360"/>
+      </w:pPr>
+    </w:lvl>
+    <w:lvl w:ilvl="5" w:tplc="240A001B" w:tentative="1">
+      <w:start w:val="1"/>
+      <w:numFmt w:val="lowerRoman"/>
+      <w:lvlText w:val="%6."/>
+      <w:lvlJc w:val="right"/>
+      <w:pPr>
+        <w:ind w:left="4320" w:hanging="180"/>
+      </w:pPr>
+    </w:lvl>
+    <w:lvl w:ilvl="6" w:tplc="240A000F" w:tentative="1">
+      <w:start w:val="1"/>
+      <w:numFmt w:val="decimal"/>
+      <w:lvlText w:val="%7."/>
+      <w:lvlJc w:val="left"/>
+      <w:pPr>
+        <w:ind w:left="5040" w:hanging="360"/>
+      </w:pPr>
+    </w:lvl>
+    <w:lvl w:ilvl="7" w:tplc="240A0019" w:tentative="1">
+      <w:start w:val="1"/>
+      <w:numFmt w:val="lowerLetter"/>
+      <w:lvlText w:val="%8."/>
+      <w:lvlJc w:val="left"/>
+      <w:pPr>
+        <w:ind w:left="5760" w:hanging="360"/>
+      </w:pPr>
+    </w:lvl>
+    <w:lvl w:ilvl="8" w:tplc="240A001B" w:tentative="1">
+      <w:start w:val="1"/>
+      <w:numFmt w:val="lowerRoman"/>
+      <w:lvlText w:val="%9."/>
+      <w:lvlJc w:val="right"/>
+      <w:pPr>
+        <w:ind w:left="6480" w:hanging="180"/>
+      </w:pPr>
+    </w:lvl>
+  </w:abstractNum>
+  <w:num w:numId="1">
+    <w:abstractNumId w:val="0"/>
+  </w:num>
+</w:numbering>
 </file>
 
 <file path=word/styles.xml><?xml version="1.0" encoding="utf-8"?>
@@ -514,6 +663,17 @@
     <w:semiHidden/>
     <w:unhideWhenUsed/>
   </w:style>
+  <w:style w:type="paragraph" w:styleId="Prrafodelista">
+    <w:name w:val="List Paragraph"/>
+    <w:basedOn w:val="Normal"/>
+    <w:uiPriority w:val="34"/>
+    <w:qFormat/>
+    <w:rsid w:val="00C67A71"/>
+    <w:pPr>
+      <w:ind w:left="720"/>
+      <w:contextualSpacing/>
+    </w:pPr>
+  </w:style>
 </w:styles>
 </file>
 

</xml_diff>